<commit_message>
terminado diagrama de clases de dominio
</commit_message>
<xml_diff>
--- a/diagrama de clases de dominio.docx
+++ b/diagrama de clases de dominio.docx
@@ -42,12 +42,6 @@
         <w:gridCol w:w="1980"/>
       </w:tblGrid>
       <w:tr>
-        <w:tblPrEx>
-          <w:tblCellMar>
-            <w:top w:w="0" w:type="dxa"/>
-            <w:bottom w:w="0" w:type="dxa"/>
-          </w:tblCellMar>
-        </w:tblPrEx>
         <w:trPr>
           <w:trHeight w:val="308"/>
         </w:trPr>
@@ -68,18 +62,21 @@
                 <w:sz w:val="28"/>
                 <w:szCs w:val="28"/>
               </w:rPr>
-              <w:t>Línea de venta</w:t>
+              <w:t>Ventas_</w:t>
+            </w:r>
+            <w:bookmarkStart w:id="0" w:name="_GoBack"/>
+            <w:bookmarkEnd w:id="0"/>
+            <w:r>
+              <w:rPr>
+                <w:sz w:val="28"/>
+                <w:szCs w:val="28"/>
+              </w:rPr>
+              <w:t>detalles</w:t>
             </w:r>
           </w:p>
         </w:tc>
       </w:tr>
       <w:tr>
-        <w:tblPrEx>
-          <w:tblCellMar>
-            <w:top w:w="0" w:type="dxa"/>
-            <w:bottom w:w="0" w:type="dxa"/>
-          </w:tblCellMar>
-        </w:tblPrEx>
         <w:trPr>
           <w:trHeight w:val="583"/>
         </w:trPr>
@@ -143,12 +140,6 @@
         <w:gridCol w:w="2329"/>
       </w:tblGrid>
       <w:tr>
-        <w:tblPrEx>
-          <w:tblCellMar>
-            <w:top w:w="0" w:type="dxa"/>
-            <w:bottom w:w="0" w:type="dxa"/>
-          </w:tblCellMar>
-        </w:tblPrEx>
         <w:trPr>
           <w:trHeight w:val="315"/>
         </w:trPr>
@@ -168,25 +159,12 @@
                 <w:sz w:val="28"/>
                 <w:szCs w:val="28"/>
               </w:rPr>
-              <w:t xml:space="preserve">       </w:t>
-            </w:r>
-            <w:r>
-              <w:rPr>
-                <w:sz w:val="28"/>
-                <w:szCs w:val="28"/>
-              </w:rPr>
-              <w:t>Productos</w:t>
+              <w:t xml:space="preserve">       Productos</w:t>
             </w:r>
           </w:p>
         </w:tc>
       </w:tr>
       <w:tr>
-        <w:tblPrEx>
-          <w:tblCellMar>
-            <w:top w:w="0" w:type="dxa"/>
-            <w:bottom w:w="0" w:type="dxa"/>
-          </w:tblCellMar>
-        </w:tblPrEx>
         <w:trPr>
           <w:trHeight w:val="719"/>
         </w:trPr>
@@ -673,12 +651,6 @@
         <w:gridCol w:w="1555"/>
       </w:tblGrid>
       <w:tr>
-        <w:tblPrEx>
-          <w:tblCellMar>
-            <w:top w:w="0" w:type="dxa"/>
-            <w:bottom w:w="0" w:type="dxa"/>
-          </w:tblCellMar>
-        </w:tblPrEx>
         <w:trPr>
           <w:trHeight w:val="456"/>
         </w:trPr>
@@ -704,12 +676,6 @@
         </w:tc>
       </w:tr>
       <w:tr>
-        <w:tblPrEx>
-          <w:tblCellMar>
-            <w:top w:w="0" w:type="dxa"/>
-            <w:bottom w:w="0" w:type="dxa"/>
-          </w:tblCellMar>
-        </w:tblPrEx>
         <w:trPr>
           <w:trHeight w:val="738"/>
         </w:trPr>
@@ -772,12 +738,6 @@
         <w:gridCol w:w="1696"/>
       </w:tblGrid>
       <w:tr>
-        <w:tblPrEx>
-          <w:tblCellMar>
-            <w:top w:w="0" w:type="dxa"/>
-            <w:bottom w:w="0" w:type="dxa"/>
-          </w:tblCellMar>
-        </w:tblPrEx>
         <w:trPr>
           <w:trHeight w:val="476"/>
         </w:trPr>
@@ -804,12 +764,6 @@
         </w:tc>
       </w:tr>
       <w:tr>
-        <w:tblPrEx>
-          <w:tblCellMar>
-            <w:top w:w="0" w:type="dxa"/>
-            <w:bottom w:w="0" w:type="dxa"/>
-          </w:tblCellMar>
-        </w:tblPrEx>
         <w:trPr>
           <w:trHeight w:val="804"/>
         </w:trPr>
@@ -1208,12 +1162,6 @@
         <w:gridCol w:w="2405"/>
       </w:tblGrid>
       <w:tr>
-        <w:tblPrEx>
-          <w:tblCellMar>
-            <w:top w:w="0" w:type="dxa"/>
-            <w:bottom w:w="0" w:type="dxa"/>
-          </w:tblCellMar>
-        </w:tblPrEx>
         <w:trPr>
           <w:trHeight w:val="308"/>
         </w:trPr>
@@ -1240,12 +1188,6 @@
         </w:tc>
       </w:tr>
       <w:tr>
-        <w:tblPrEx>
-          <w:tblCellMar>
-            <w:top w:w="0" w:type="dxa"/>
-            <w:bottom w:w="0" w:type="dxa"/>
-          </w:tblCellMar>
-        </w:tblPrEx>
         <w:trPr>
           <w:trHeight w:val="689"/>
         </w:trPr>
@@ -1472,16 +1414,7 @@
           <w:szCs w:val="28"/>
         </w:rPr>
         <w:tab/>
-        <w:t xml:space="preserve">   </w:t>
-      </w:r>
-      <w:bookmarkStart w:id="0" w:name="_GoBack"/>
-      <w:bookmarkEnd w:id="0"/>
-      <w:r>
-        <w:rPr>
-          <w:sz w:val="28"/>
-          <w:szCs w:val="28"/>
-        </w:rPr>
-        <w:t xml:space="preserve">alberga </w:t>
+        <w:t xml:space="preserve">   alberga </w:t>
       </w:r>
     </w:p>
     <w:tbl>
@@ -1506,12 +1439,6 @@
         <w:gridCol w:w="1720"/>
       </w:tblGrid>
       <w:tr>
-        <w:tblPrEx>
-          <w:tblCellMar>
-            <w:top w:w="0" w:type="dxa"/>
-            <w:bottom w:w="0" w:type="dxa"/>
-          </w:tblCellMar>
-        </w:tblPrEx>
         <w:trPr>
           <w:trHeight w:val="341"/>
         </w:trPr>
@@ -1538,12 +1465,6 @@
         </w:tc>
       </w:tr>
       <w:tr>
-        <w:tblPrEx>
-          <w:tblCellMar>
-            <w:top w:w="0" w:type="dxa"/>
-            <w:bottom w:w="0" w:type="dxa"/>
-          </w:tblCellMar>
-        </w:tblPrEx>
         <w:trPr>
           <w:trHeight w:val="345"/>
         </w:trPr>
@@ -1592,12 +1513,6 @@
         <w:gridCol w:w="1555"/>
       </w:tblGrid>
       <w:tr>
-        <w:tblPrEx>
-          <w:tblCellMar>
-            <w:top w:w="0" w:type="dxa"/>
-            <w:bottom w:w="0" w:type="dxa"/>
-          </w:tblCellMar>
-        </w:tblPrEx>
         <w:trPr>
           <w:trHeight w:val="481"/>
         </w:trPr>
@@ -1624,12 +1539,6 @@
         </w:tc>
       </w:tr>
       <w:tr>
-        <w:tblPrEx>
-          <w:tblCellMar>
-            <w:top w:w="0" w:type="dxa"/>
-            <w:bottom w:w="0" w:type="dxa"/>
-          </w:tblCellMar>
-        </w:tblPrEx>
         <w:trPr>
           <w:trHeight w:val="775"/>
         </w:trPr>
@@ -1749,12 +1658,6 @@
         <w:gridCol w:w="1702"/>
       </w:tblGrid>
       <w:tr>
-        <w:tblPrEx>
-          <w:tblCellMar>
-            <w:top w:w="0" w:type="dxa"/>
-            <w:bottom w:w="0" w:type="dxa"/>
-          </w:tblCellMar>
-        </w:tblPrEx>
         <w:trPr>
           <w:trHeight w:val="554"/>
         </w:trPr>
@@ -1780,12 +1683,6 @@
         </w:tc>
       </w:tr>
       <w:tr>
-        <w:tblPrEx>
-          <w:tblCellMar>
-            <w:top w:w="0" w:type="dxa"/>
-            <w:bottom w:w="0" w:type="dxa"/>
-          </w:tblCellMar>
-        </w:tblPrEx>
         <w:trPr>
           <w:trHeight w:val="1046"/>
         </w:trPr>

</xml_diff>